<commit_message>
refactor: unify files structure and meta
</commit_message>
<xml_diff>
--- a/public/files/chimie/structure-des-entites-chimiques/structure-des-entites-chimiques.docx
+++ b/public/files/chimie/structure-des-entites-chimiques/structure-des-entites-chimiques.docx
@@ -5,14 +5,10 @@
     <w:p>
       <w:pPr>
         <w:pStyle w:val="Titre"/>
-        <w:pBdr>
-          <w:top w:val="single" w:sz="12" w:space="1" w:color="auto"/>
-          <w:bottom w:val="single" w:sz="12" w:space="1" w:color="auto"/>
-        </w:pBdr>
         <w:jc w:val="center"/>
       </w:pPr>
       <w:r>
-        <w:t>Structure des entités organiques</w:t>
+        <w:t>Structure des entités chimiques</w:t>
       </w:r>
     </w:p>
     <w:p>
@@ -41,12 +37,12 @@
     <w:tbl>
       <w:tblPr>
         <w:tblStyle w:val="Grilledutableau"/>
-        <w:tblW w:w="0" w:type="auto"/>
+        <w:tblW w:w="9634" w:type="dxa"/>
         <w:tblLook w:val="04A0" w:firstRow="1" w:lastRow="0" w:firstColumn="1" w:lastColumn="0" w:noHBand="0" w:noVBand="1"/>
       </w:tblPr>
       <w:tblGrid>
         <w:gridCol w:w="2405"/>
-        <w:gridCol w:w="6657"/>
+        <w:gridCol w:w="7229"/>
       </w:tblGrid>
       <w:tr>
         <w:tc>
@@ -110,7 +106,8 @@
         </w:tc>
         <w:tc>
           <w:tcPr>
-            <w:tcW w:w="6657" w:type="dxa"/>
+            <w:tcW w:w="7229" w:type="dxa"/>
+            <w:vAlign w:val="center"/>
           </w:tcPr>
           <w:p>
             <w:r>
@@ -162,7 +159,7 @@
                           </pic:cNvPicPr>
                         </pic:nvPicPr>
                         <pic:blipFill>
-                          <a:blip r:embed="rId5" cstate="print">
+                          <a:blip r:embed="rId7" cstate="print">
                             <a:extLst>
                               <a:ext uri="{28A0092B-C50C-407E-A947-70E740481C1C}">
                                 <a14:useLocalDpi xmlns:a14="http://schemas.microsoft.com/office/drawing/2010/main" val="0"/>
@@ -197,7 +194,8 @@
         </w:tc>
         <w:tc>
           <w:tcPr>
-            <w:tcW w:w="6657" w:type="dxa"/>
+            <w:tcW w:w="7229" w:type="dxa"/>
+            <w:vAlign w:val="center"/>
           </w:tcPr>
           <w:p>
             <w:r>
@@ -211,15 +209,7 @@
               <w:rPr>
                 <w:sz w:val="24"/>
               </w:rPr>
-              <w:t xml:space="preserve"> liaisons représentées exceptées celles en</w:t>
-            </w:r>
-            <w:bookmarkStart w:id="0" w:name="_GoBack"/>
-            <w:bookmarkEnd w:id="0"/>
-            <w:r>
-              <w:rPr>
-                <w:sz w:val="24"/>
-              </w:rPr>
-              <w:t>gagées par les atomes d’hydrogène</w:t>
+              <w:t xml:space="preserve"> liaisons représentées exceptées celles engagées par les atomes d’hydrogène</w:t>
             </w:r>
           </w:p>
         </w:tc>
@@ -254,7 +244,7 @@
                           <pic:cNvPicPr/>
                         </pic:nvPicPr>
                         <pic:blipFill>
-                          <a:blip r:embed="rId6"/>
+                          <a:blip r:embed="rId8"/>
                           <a:stretch>
                             <a:fillRect/>
                           </a:stretch>
@@ -278,7 +268,8 @@
         </w:tc>
         <w:tc>
           <w:tcPr>
-            <w:tcW w:w="6657" w:type="dxa"/>
+            <w:tcW w:w="7229" w:type="dxa"/>
+            <w:vAlign w:val="center"/>
           </w:tcPr>
           <w:p>
             <w:r>
@@ -519,7 +510,7 @@
                           </pic:cNvPicPr>
                         </pic:nvPicPr>
                         <pic:blipFill>
-                          <a:blip r:embed="rId7" cstate="print">
+                          <a:blip r:embed="rId9" cstate="print">
                             <a:extLst>
                               <a:ext uri="{28A0092B-C50C-407E-A947-70E740481C1C}">
                                 <a14:useLocalDpi xmlns:a14="http://schemas.microsoft.com/office/drawing/2010/main" val="0"/>
@@ -754,7 +745,7 @@
                           </pic:cNvPicPr>
                         </pic:nvPicPr>
                         <pic:blipFill>
-                          <a:blip r:embed="rId8" cstate="print">
+                          <a:blip r:embed="rId10" cstate="print">
                             <a:extLst>
                               <a:ext uri="{28A0092B-C50C-407E-A947-70E740481C1C}">
                                 <a14:useLocalDpi xmlns:a14="http://schemas.microsoft.com/office/drawing/2010/main" val="0"/>
@@ -837,6 +828,8 @@
                 <w:sz w:val="24"/>
               </w:rPr>
             </w:pPr>
+            <w:bookmarkStart w:id="0" w:name="_GoBack"/>
+            <w:bookmarkEnd w:id="0"/>
             <w:r>
               <w:rPr>
                 <w:sz w:val="24"/>
@@ -917,7 +910,16 @@
         </w:rPr>
       </w:pPr>
     </w:p>
-    <w:p/>
+    <w:p>
+      <w:pPr>
+        <w:rPr>
+          <w:sz w:val="2"/>
+        </w:rPr>
+      </w:pPr>
+      <w:r>
+        <w:br/>
+      </w:r>
+    </w:p>
     <w:p>
       <w:pPr>
         <w:pStyle w:val="Titre1"/>
@@ -934,21 +936,12 @@
           <w:sz w:val="24"/>
         </w:rPr>
       </w:pPr>
-      <w:proofErr w:type="gramStart"/>
       <w:r>
         <w:rPr>
           <w:color w:val="4472C4" w:themeColor="accent1"/>
           <w:sz w:val="24"/>
         </w:rPr>
-        <w:t>préfixe</w:t>
-      </w:r>
-      <w:proofErr w:type="gramEnd"/>
-      <w:r>
-        <w:rPr>
-          <w:color w:val="4472C4" w:themeColor="accent1"/>
-          <w:sz w:val="24"/>
-        </w:rPr>
-        <w:t xml:space="preserve"> </w:t>
+        <w:t xml:space="preserve">préfixe </w:t>
       </w:r>
       <w:r>
         <w:rPr>
@@ -1725,6 +1718,7 @@
       </w:r>
       <w:r>
         <w:rPr>
+          <w:b/>
           <w:color w:val="C00000"/>
         </w:rPr>
         <w:t>racine</w:t>
@@ -1773,7 +1767,14 @@
         <w:rPr>
           <w:color w:val="4472C4" w:themeColor="accent1"/>
         </w:rPr>
-        <w:t xml:space="preserve"> préfixe</w:t>
+        <w:t xml:space="preserve"> </w:t>
+      </w:r>
+      <w:r>
+        <w:rPr>
+          <w:b/>
+          <w:color w:val="4472C4" w:themeColor="accent1"/>
+        </w:rPr>
+        <w:t>préfixe</w:t>
       </w:r>
       <w:r>
         <w:rPr>
@@ -1829,6 +1830,14 @@
         </w:rPr>
         <w:t>.</w:t>
       </w:r>
+    </w:p>
+    <w:p>
+      <w:pPr>
+        <w:jc w:val="both"/>
+        <w:rPr>
+          <w:color w:val="000000" w:themeColor="text1"/>
+        </w:rPr>
+      </w:pPr>
     </w:p>
     <w:p>
       <w:pPr>
@@ -2138,7 +2147,7 @@
                     </pic:cNvPicPr>
                   </pic:nvPicPr>
                   <pic:blipFill>
-                    <a:blip r:embed="rId9">
+                    <a:blip r:embed="rId11">
                       <a:extLst>
                         <a:ext uri="{28A0092B-C50C-407E-A947-70E740481C1C}">
                           <a14:useLocalDpi xmlns:a14="http://schemas.microsoft.com/office/drawing/2010/main" val="0"/>
@@ -2646,24 +2655,169 @@
         </w:tc>
       </w:tr>
     </w:tbl>
-    <w:p>
-      <w:pPr>
-        <w:rPr>
-          <w:rFonts w:eastAsiaTheme="minorEastAsia"/>
-          <w:sz w:val="26"/>
-          <w:szCs w:val="26"/>
-        </w:rPr>
-      </w:pPr>
-    </w:p>
     <w:p/>
     <w:sectPr>
+      <w:footerReference w:type="default" r:id="rId12"/>
       <w:pgSz w:w="11906" w:h="16838"/>
-      <w:pgMar w:top="1417" w:right="1417" w:bottom="1417" w:left="1417" w:header="708" w:footer="708" w:gutter="0"/>
+      <w:pgMar w:top="1134" w:right="1134" w:bottom="1134" w:left="1134" w:header="708" w:footer="708" w:gutter="0"/>
       <w:cols w:space="708"/>
       <w:docGrid w:linePitch="360"/>
     </w:sectPr>
   </w:body>
 </w:document>
+</file>
+
+<file path=word/endnotes.xml><?xml version="1.0" encoding="utf-8"?>
+<w:endnotes xmlns:wpc="http://schemas.microsoft.com/office/word/2010/wordprocessingCanvas" xmlns:cx="http://schemas.microsoft.com/office/drawing/2014/chartex" xmlns:mc="http://schemas.openxmlformats.org/markup-compatibility/2006" xmlns:o="urn:schemas-microsoft-com:office:office" xmlns:r="http://schemas.openxmlformats.org/officeDocument/2006/relationships" xmlns:m="http://schemas.openxmlformats.org/officeDocument/2006/math" xmlns:v="urn:schemas-microsoft-com:vml" xmlns:wp14="http://schemas.microsoft.com/office/word/2010/wordprocessingDrawing" xmlns:wp="http://schemas.openxmlformats.org/drawingml/2006/wordprocessingDrawing" xmlns:w10="urn:schemas-microsoft-com:office:word" xmlns:w="http://schemas.openxmlformats.org/wordprocessingml/2006/main" xmlns:w14="http://schemas.microsoft.com/office/word/2010/wordml" xmlns:w15="http://schemas.microsoft.com/office/word/2012/wordml" xmlns:w16se="http://schemas.microsoft.com/office/word/2015/wordml/symex" xmlns:wpg="http://schemas.microsoft.com/office/word/2010/wordprocessingGroup" xmlns:wpi="http://schemas.microsoft.com/office/word/2010/wordprocessingInk" xmlns:wne="http://schemas.microsoft.com/office/word/2006/wordml" xmlns:wps="http://schemas.microsoft.com/office/word/2010/wordprocessingShape" mc:Ignorable="w14 w15 w16se wp14">
+  <w:endnote w:type="separator" w:id="-1">
+    <w:p>
+      <w:pPr>
+        <w:spacing w:after="0" w:line="240" w:lineRule="auto"/>
+      </w:pPr>
+      <w:r>
+        <w:separator/>
+      </w:r>
+    </w:p>
+  </w:endnote>
+  <w:endnote w:type="continuationSeparator" w:id="0">
+    <w:p>
+      <w:pPr>
+        <w:spacing w:after="0" w:line="240" w:lineRule="auto"/>
+      </w:pPr>
+      <w:r>
+        <w:continuationSeparator/>
+      </w:r>
+    </w:p>
+  </w:endnote>
+</w:endnotes>
+</file>
+
+<file path=word/footer1.xml><?xml version="1.0" encoding="utf-8"?>
+<w:ftr xmlns:wpc="http://schemas.microsoft.com/office/word/2010/wordprocessingCanvas" xmlns:cx="http://schemas.microsoft.com/office/drawing/2014/chartex" xmlns:mc="http://schemas.openxmlformats.org/markup-compatibility/2006" xmlns:o="urn:schemas-microsoft-com:office:office" xmlns:r="http://schemas.openxmlformats.org/officeDocument/2006/relationships" xmlns:m="http://schemas.openxmlformats.org/officeDocument/2006/math" xmlns:v="urn:schemas-microsoft-com:vml" xmlns:wp14="http://schemas.microsoft.com/office/word/2010/wordprocessingDrawing" xmlns:wp="http://schemas.openxmlformats.org/drawingml/2006/wordprocessingDrawing" xmlns:w10="urn:schemas-microsoft-com:office:word" xmlns:w="http://schemas.openxmlformats.org/wordprocessingml/2006/main" xmlns:w14="http://schemas.microsoft.com/office/word/2010/wordml" xmlns:w15="http://schemas.microsoft.com/office/word/2012/wordml" xmlns:w16se="http://schemas.microsoft.com/office/word/2015/wordml/symex" xmlns:wpg="http://schemas.microsoft.com/office/word/2010/wordprocessingGroup" xmlns:wpi="http://schemas.microsoft.com/office/word/2010/wordprocessingInk" xmlns:wne="http://schemas.microsoft.com/office/word/2006/wordml" xmlns:wps="http://schemas.microsoft.com/office/word/2010/wordprocessingShape" mc:Ignorable="w14 w15 w16se wp14">
+  <w:tbl>
+    <w:tblPr>
+      <w:tblStyle w:val="Grilledutableau"/>
+      <w:tblW w:w="0" w:type="auto"/>
+      <w:tblInd w:w="-5" w:type="dxa"/>
+      <w:tblLook w:val="04A0" w:firstRow="1" w:lastRow="0" w:firstColumn="1" w:lastColumn="0" w:noHBand="0" w:noVBand="1"/>
+    </w:tblPr>
+    <w:tblGrid>
+      <w:gridCol w:w="5732"/>
+      <w:gridCol w:w="3255"/>
+    </w:tblGrid>
+    <w:tr>
+      <w:tc>
+        <w:tcPr>
+          <w:tcW w:w="5732" w:type="dxa"/>
+          <w:tcBorders>
+            <w:top w:val="nil"/>
+            <w:left w:val="nil"/>
+            <w:bottom w:val="nil"/>
+            <w:right w:val="nil"/>
+          </w:tcBorders>
+        </w:tcPr>
+        <w:p>
+          <w:pPr>
+            <w:pStyle w:val="Pieddepage"/>
+          </w:pPr>
+          <w:r>
+            <w:t xml:space="preserve">D’après </w:t>
+          </w:r>
+          <w:r>
+            <w:rPr>
+              <w:i/>
+            </w:rPr>
+            <w:t>Hachette Éducation – Physique-Chimie 1</w:t>
+          </w:r>
+          <w:r>
+            <w:rPr>
+              <w:i/>
+              <w:vertAlign w:val="superscript"/>
+            </w:rPr>
+            <w:t>ère</w:t>
+          </w:r>
+          <w:r>
+            <w:rPr>
+              <w:i/>
+            </w:rPr>
+            <w:t xml:space="preserve"> Spécialité</w:t>
+          </w:r>
+        </w:p>
+      </w:tc>
+      <w:tc>
+        <w:tcPr>
+          <w:tcW w:w="3255" w:type="dxa"/>
+          <w:tcBorders>
+            <w:top w:val="nil"/>
+            <w:left w:val="nil"/>
+            <w:bottom w:val="nil"/>
+            <w:right w:val="nil"/>
+          </w:tcBorders>
+        </w:tcPr>
+        <w:p>
+          <w:pPr>
+            <w:pStyle w:val="Pieddepage"/>
+            <w:jc w:val="right"/>
+          </w:pPr>
+          <w:r>
+            <w:fldChar w:fldCharType="begin"/>
+          </w:r>
+          <w:r>
+            <w:instrText>PAGE   \* MERGEFORMAT</w:instrText>
+          </w:r>
+          <w:r>
+            <w:fldChar w:fldCharType="separate"/>
+          </w:r>
+          <w:r>
+            <w:rPr>
+              <w:noProof/>
+            </w:rPr>
+            <w:t>2</w:t>
+          </w:r>
+          <w:r>
+            <w:fldChar w:fldCharType="end"/>
+          </w:r>
+          <w:r>
+            <w:t>/2</w:t>
+          </w:r>
+        </w:p>
+      </w:tc>
+    </w:tr>
+  </w:tbl>
+  <w:p>
+    <w:pPr>
+      <w:pStyle w:val="Pieddepage"/>
+      <w:rPr>
+        <w:sz w:val="2"/>
+      </w:rPr>
+    </w:pPr>
+  </w:p>
+</w:ftr>
+</file>
+
+<file path=word/footnotes.xml><?xml version="1.0" encoding="utf-8"?>
+<w:footnotes xmlns:wpc="http://schemas.microsoft.com/office/word/2010/wordprocessingCanvas" xmlns:cx="http://schemas.microsoft.com/office/drawing/2014/chartex" xmlns:mc="http://schemas.openxmlformats.org/markup-compatibility/2006" xmlns:o="urn:schemas-microsoft-com:office:office" xmlns:r="http://schemas.openxmlformats.org/officeDocument/2006/relationships" xmlns:m="http://schemas.openxmlformats.org/officeDocument/2006/math" xmlns:v="urn:schemas-microsoft-com:vml" xmlns:wp14="http://schemas.microsoft.com/office/word/2010/wordprocessingDrawing" xmlns:wp="http://schemas.openxmlformats.org/drawingml/2006/wordprocessingDrawing" xmlns:w10="urn:schemas-microsoft-com:office:word" xmlns:w="http://schemas.openxmlformats.org/wordprocessingml/2006/main" xmlns:w14="http://schemas.microsoft.com/office/word/2010/wordml" xmlns:w15="http://schemas.microsoft.com/office/word/2012/wordml" xmlns:w16se="http://schemas.microsoft.com/office/word/2015/wordml/symex" xmlns:wpg="http://schemas.microsoft.com/office/word/2010/wordprocessingGroup" xmlns:wpi="http://schemas.microsoft.com/office/word/2010/wordprocessingInk" xmlns:wne="http://schemas.microsoft.com/office/word/2006/wordml" xmlns:wps="http://schemas.microsoft.com/office/word/2010/wordprocessingShape" mc:Ignorable="w14 w15 w16se wp14">
+  <w:footnote w:type="separator" w:id="-1">
+    <w:p>
+      <w:pPr>
+        <w:spacing w:after="0" w:line="240" w:lineRule="auto"/>
+      </w:pPr>
+      <w:r>
+        <w:separator/>
+      </w:r>
+    </w:p>
+  </w:footnote>
+  <w:footnote w:type="continuationSeparator" w:id="0">
+    <w:p>
+      <w:pPr>
+        <w:spacing w:after="0" w:line="240" w:lineRule="auto"/>
+      </w:pPr>
+      <w:r>
+        <w:continuationSeparator/>
+      </w:r>
+    </w:p>
+  </w:footnote>
+</w:footnotes>
 </file>
 
 <file path=word/numbering.xml><?xml version="1.0" encoding="utf-8"?>
@@ -3616,6 +3770,50 @@
       <w:color w:val="808080"/>
     </w:rPr>
   </w:style>
+  <w:style w:type="paragraph" w:styleId="En-tte">
+    <w:name w:val="header"/>
+    <w:basedOn w:val="Normal"/>
+    <w:link w:val="En-tteCar"/>
+    <w:uiPriority w:val="99"/>
+    <w:unhideWhenUsed/>
+    <w:rsid w:val="00DA370E"/>
+    <w:pPr>
+      <w:tabs>
+        <w:tab w:val="center" w:pos="4536"/>
+        <w:tab w:val="right" w:pos="9072"/>
+      </w:tabs>
+      <w:spacing w:after="0" w:line="240" w:lineRule="auto"/>
+    </w:pPr>
+  </w:style>
+  <w:style w:type="character" w:customStyle="1" w:styleId="En-tteCar">
+    <w:name w:val="En-tête Car"/>
+    <w:basedOn w:val="Policepardfaut"/>
+    <w:link w:val="En-tte"/>
+    <w:uiPriority w:val="99"/>
+    <w:rsid w:val="00DA370E"/>
+  </w:style>
+  <w:style w:type="paragraph" w:styleId="Pieddepage">
+    <w:name w:val="footer"/>
+    <w:basedOn w:val="Normal"/>
+    <w:link w:val="PieddepageCar"/>
+    <w:uiPriority w:val="99"/>
+    <w:unhideWhenUsed/>
+    <w:rsid w:val="00DA370E"/>
+    <w:pPr>
+      <w:tabs>
+        <w:tab w:val="center" w:pos="4536"/>
+        <w:tab w:val="right" w:pos="9072"/>
+      </w:tabs>
+      <w:spacing w:after="0" w:line="240" w:lineRule="auto"/>
+    </w:pPr>
+  </w:style>
+  <w:style w:type="character" w:customStyle="1" w:styleId="PieddepageCar">
+    <w:name w:val="Pied de page Car"/>
+    <w:basedOn w:val="Policepardfaut"/>
+    <w:link w:val="Pieddepage"/>
+    <w:uiPriority w:val="99"/>
+    <w:rsid w:val="00DA370E"/>
+  </w:style>
 </w:styles>
 </file>
 

</xml_diff>

<commit_message>
style: edit global files style and add dark mode for SI file
</commit_message>
<xml_diff>
--- a/public/files/chimie/structure-des-entites-chimiques/structure-des-entites-chimiques.docx
+++ b/public/files/chimie/structure-des-entites-chimiques/structure-des-entites-chimiques.docx
@@ -23,15 +23,15 @@
     <w:p>
       <w:pPr>
         <w:pStyle w:val="Titre1"/>
-      </w:pPr>
-      <w:r>
-        <w:t xml:space="preserve">I. </w:t>
-      </w:r>
-      <w:r>
-        <w:t>Modélisation</w:t>
-      </w:r>
-      <w:r>
-        <w:t xml:space="preserve"> des molécules</w:t>
+        <w:rPr>
+          <w:color w:val="4472C4" w:themeColor="accent1"/>
+        </w:rPr>
+      </w:pPr>
+      <w:r>
+        <w:rPr>
+          <w:color w:val="4472C4" w:themeColor="accent1"/>
+        </w:rPr>
+        <w:t>I. Modélisation des molécules</w:t>
       </w:r>
     </w:p>
     <w:tbl>
@@ -281,6 +281,8 @@
             <w:r>
               <w:t xml:space="preserve"> chaque atome est modélisé par une boule de taille et de couleur déterminées</w:t>
             </w:r>
+            <w:bookmarkStart w:id="0" w:name="_GoBack"/>
+            <w:bookmarkEnd w:id="0"/>
           </w:p>
         </w:tc>
       </w:tr>
@@ -288,11 +290,20 @@
     <w:p>
       <w:pPr>
         <w:pStyle w:val="Titre1"/>
-      </w:pPr>
-      <w:r>
+        <w:rPr>
+          <w:color w:val="4472C4" w:themeColor="accent1"/>
+        </w:rPr>
+      </w:pPr>
+      <w:r>
+        <w:rPr>
+          <w:color w:val="4472C4" w:themeColor="accent1"/>
+        </w:rPr>
         <w:t xml:space="preserve"> II. </w:t>
       </w:r>
       <w:r>
+        <w:rPr>
+          <w:color w:val="4472C4" w:themeColor="accent1"/>
+        </w:rPr>
         <w:t>Groupes caractéristiques</w:t>
       </w:r>
     </w:p>
@@ -828,8 +839,6 @@
                 <w:sz w:val="24"/>
               </w:rPr>
             </w:pPr>
-            <w:bookmarkStart w:id="0" w:name="_GoBack"/>
-            <w:bookmarkEnd w:id="0"/>
             <w:r>
               <w:rPr>
                 <w:sz w:val="24"/>
@@ -923,8 +932,14 @@
     <w:p>
       <w:pPr>
         <w:pStyle w:val="Titre1"/>
-      </w:pPr>
-      <w:r>
+        <w:rPr>
+          <w:color w:val="4472C4" w:themeColor="accent1"/>
+        </w:rPr>
+      </w:pPr>
+      <w:r>
+        <w:rPr>
+          <w:color w:val="4472C4" w:themeColor="accent1"/>
+        </w:rPr>
         <w:t>III. Nomenclature</w:t>
       </w:r>
     </w:p>
@@ -1842,8 +1857,14 @@
     <w:p>
       <w:pPr>
         <w:pStyle w:val="Titre1"/>
-      </w:pPr>
-      <w:r>
+        <w:rPr>
+          <w:color w:val="4472C4" w:themeColor="accent1"/>
+        </w:rPr>
+      </w:pPr>
+      <w:r>
+        <w:rPr>
+          <w:color w:val="4472C4" w:themeColor="accent1"/>
+        </w:rPr>
         <w:lastRenderedPageBreak/>
         <w:t>III. Spectroscopie infrarouge</w:t>
       </w:r>
@@ -2772,7 +2793,7 @@
             <w:rPr>
               <w:noProof/>
             </w:rPr>
-            <w:t>2</w:t>
+            <w:t>1</w:t>
           </w:r>
           <w:r>
             <w:fldChar w:fldCharType="end"/>

</xml_diff>